<commit_message>
Found info on mapping seq id ranges to BBTMout matrices
</commit_message>
<xml_diff>
--- a/seq id matrix mapping/seq id matrix mapping log.docx
+++ b/seq id matrix mapping/seq id matrix mapping log.docx
@@ -11919,7 +11919,256 @@
         <w:t>0.017431194030000024</w:t>
       </w:r>
     </w:p>
-    <w:p>
+    <w:p/>
+    <w:p>
+      <w:pPr>
+        <w:pStyle w:val="Heading1"/>
+      </w:pPr>
+      <w:r>
+        <w:t>September 21, 2012</w:t>
+      </w:r>
+    </w:p>
+    <w:p/>
+    <w:p>
+      <w:r>
+        <w:t>In Molecular Biology and Evolution 2006, Tseng and liang write "</w:t>
+      </w:r>
+      <w:r>
+        <w:t>Here 1 time unit represents the time required for 1 substitution per 100</w:t>
+      </w:r>
+      <w:r>
+        <w:t xml:space="preserve"> </w:t>
+      </w:r>
+      <w:r>
+        <w:t>residues (Dayhoff</w:t>
+      </w:r>
+      <w:r>
+        <w:t xml:space="preserve">, Schwartz, and Orcutt 1978)". This is the paper that is cited as describing the methods used for rate matrix estimation in Jimenez-Morales, Liang PLoS One 2011. </w:t>
+      </w:r>
+      <w:r>
+        <w:t xml:space="preserve">In the PLoS One paper, the idea of an evolutionary time unit is also referenced: "Figure S3... </w:t>
+      </w:r>
+      <w:r>
+        <w:t>Scoring matrix BBTMout. Scoring matrix derived from Qout at evolutionary time unit of 40.</w:t>
+      </w:r>
+      <w:r>
+        <w:t>"</w:t>
+      </w:r>
+      <w:r>
+        <w:t xml:space="preserve"> So, I expected the </w:t>
+      </w:r>
+      <w:r>
+        <w:t xml:space="preserve">matrices David Jimenez-Morales sent me to be labeled by evolutionary time unit. </w:t>
+      </w:r>
+      <w:r>
+        <w:t>They apparently are not</w:t>
+      </w:r>
+      <w:r>
+        <w:t xml:space="preserve"> (see Sebtember 17 results, this log)</w:t>
+      </w:r>
+      <w:r>
+        <w:t xml:space="preserve">, which confuses me. I don't think David Jimenez-Morales would mislabel them, but I also </w:t>
+      </w:r>
+      <w:r>
+        <w:t>think I calculated the expected number of substitutions correctly.</w:t>
+      </w:r>
+    </w:p>
+    <w:p>
+      <w:r>
+        <w:t>However, I will proceed under the assumption that my calculations are correct.</w:t>
+      </w:r>
+    </w:p>
+    <w:p>
+      <w:r>
+        <w:t>My goal is to produce a mapping f between ranges of sequence identities and BBTM</w:t>
+      </w:r>
+      <w:r>
+        <w:rPr>
+          <w:vertAlign w:val="subscript"/>
+        </w:rPr>
+        <w:t>out</w:t>
+      </w:r>
+      <w:r>
+        <w:t xml:space="preserve"> scoring matrices, to command ClustalW that when two sequences have sequence identity i, and i is in range R, to use the matrix f(R). </w:t>
+      </w:r>
+      <w:r>
+        <w:t xml:space="preserve"> </w:t>
+      </w:r>
+      <w:r>
+        <w:t>I am not sure whether to use matrices with expected changes within the range, or with expected changes times two in the range.</w:t>
+      </w:r>
+    </w:p>
+    <w:p>
+      <w:r>
+        <w:t>Dan Gusfield at UC Davis has, on a website for one of his classes, notes that say the following (</w:t>
+      </w:r>
+      <w:hyperlink r:id="rId5" w:history="1">
+        <w:r>
+          <w:rPr>
+            <w:rStyle w:val="Hyperlink"/>
+          </w:rPr>
+          <w:t>http://cs124.cs.ucdavis.edu/lectures/scoringmatrices.pdf</w:t>
+        </w:r>
+      </w:hyperlink>
+      <w:r>
+        <w:t xml:space="preserve"> retrieved today):</w:t>
+      </w:r>
+    </w:p>
+    <w:p>
+      <w:pPr>
+        <w:pStyle w:val="NoSpacing"/>
+        <w:rPr>
+          <w:i/>
+        </w:rPr>
+      </w:pPr>
+      <w:r>
+        <w:rPr>
+          <w:i/>
+        </w:rPr>
+        <w:t>"</w:t>
+      </w:r>
+      <w:r>
+        <w:rPr>
+          <w:i/>
+        </w:rPr>
+        <w:t>The two sequences</w:t>
+      </w:r>
+    </w:p>
+    <w:p>
+      <w:pPr>
+        <w:pStyle w:val="NoSpacing"/>
+        <w:rPr>
+          <w:i/>
+        </w:rPr>
+      </w:pPr>
+      <w:r>
+        <w:rPr>
+          <w:i/>
+        </w:rPr>
+        <w:t>Si and Sj have each diverged from some common ancestor Sij , and the</w:t>
+      </w:r>
+    </w:p>
+    <w:p>
+      <w:pPr>
+        <w:pStyle w:val="NoSpacing"/>
+        <w:rPr>
+          <w:i/>
+        </w:rPr>
+      </w:pPr>
+      <w:r>
+        <w:rPr>
+          <w:i/>
+        </w:rPr>
+        <w:t>molecular clock theory implies that the expected PAM distance (number</w:t>
+      </w:r>
+    </w:p>
+    <w:p>
+      <w:pPr>
+        <w:pStyle w:val="NoSpacing"/>
+        <w:rPr>
+          <w:i/>
+        </w:rPr>
+      </w:pPr>
+      <w:r>
+        <w:rPr>
+          <w:i/>
+        </w:rPr>
+        <w:t>of PAM units of divergence) between Sij and Si equals the expected PAM</w:t>
+      </w:r>
+    </w:p>
+    <w:p>
+      <w:pPr>
+        <w:pStyle w:val="NoSpacing"/>
+        <w:rPr>
+          <w:i/>
+        </w:rPr>
+      </w:pPr>
+      <w:r>
+        <w:rPr>
+          <w:i/>
+        </w:rPr>
+        <w:t>distance between Sij and Sj . So one uses half the number of diﬀerences in</w:t>
+      </w:r>
+    </w:p>
+    <w:p>
+      <w:pPr>
+        <w:pStyle w:val="NoSpacing"/>
+        <w:rPr>
+          <w:i/>
+        </w:rPr>
+      </w:pPr>
+      <w:r>
+        <w:rPr>
+          <w:i/>
+        </w:rPr>
+        <w:lastRenderedPageBreak/>
+        <w:t>the alignment of Si</w:t>
+      </w:r>
+    </w:p>
+    <w:p>
+      <w:pPr>
+        <w:pStyle w:val="NoSpacing"/>
+        <w:rPr>
+          <w:i/>
+        </w:rPr>
+      </w:pPr>
+      <w:r>
+        <w:rPr>
+          <w:i/>
+        </w:rPr>
+        <w:t>to Sj to calculate the PAM distance between Sij and its</w:t>
+      </w:r>
+    </w:p>
+    <w:p>
+      <w:pPr>
+        <w:pStyle w:val="NoSpacing"/>
+        <w:rPr>
+          <w:i/>
+        </w:rPr>
+      </w:pPr>
+      <w:r>
+        <w:rPr>
+          <w:i/>
+        </w:rPr>
+        <w:t>two derived sequences Si and Sj .</w:t>
+      </w:r>
+      <w:r>
+        <w:rPr>
+          <w:i/>
+        </w:rPr>
+        <w:t>"</w:t>
+      </w:r>
+    </w:p>
+    <w:p>
+      <w:pPr>
+        <w:pStyle w:val="NoSpacing"/>
+      </w:pPr>
+    </w:p>
+    <w:p>
+      <w:pPr>
+        <w:pStyle w:val="NoSpacing"/>
+      </w:pPr>
+      <w:r>
+        <w:t xml:space="preserve">In a 1994 paper in </w:t>
+      </w:r>
+      <w:r>
+        <w:rPr>
+          <w:i/>
+        </w:rPr>
+        <w:t>Nucleic Acids Research</w:t>
+      </w:r>
+      <w:r>
+        <w:t xml:space="preserve">, the ClustalW authors </w:t>
+      </w:r>
+      <w:r>
+        <w:t xml:space="preserve">give their mapping from </w:t>
+      </w:r>
+      <w:r>
+        <w:t xml:space="preserve">sequence identity ranges to PAM matrices. </w:t>
+      </w:r>
+      <w:r>
+        <w:t>I can check to see whether I understand this correctly by looking at the expected changes of the PAM matrices they assigned ot each range.</w:t>
+      </w:r>
       <w:bookmarkStart w:id="0" w:name="_GoBack"/>
       <w:bookmarkEnd w:id="0"/>
     </w:p>
@@ -12206,6 +12455,53 @@
       <w:szCs w:val="20"/>
     </w:rPr>
   </w:style>
+  <w:style w:type="character" w:styleId="Hyperlink">
+    <w:name w:val="Hyperlink"/>
+    <w:basedOn w:val="DefaultParagraphFont"/>
+    <w:uiPriority w:val="99"/>
+    <w:semiHidden/>
+    <w:unhideWhenUsed/>
+    <w:rsid w:val="00F0788D"/>
+    <w:rPr>
+      <w:color w:val="0000FF"/>
+      <w:u w:val="single"/>
+    </w:rPr>
+  </w:style>
+  <w:style w:type="paragraph" w:styleId="NoSpacing">
+    <w:name w:val="No Spacing"/>
+    <w:uiPriority w:val="1"/>
+    <w:qFormat/>
+    <w:rsid w:val="00F0788D"/>
+    <w:pPr>
+      <w:spacing w:after="0" w:line="240" w:lineRule="auto"/>
+    </w:pPr>
+  </w:style>
+  <w:style w:type="paragraph" w:styleId="Quote">
+    <w:name w:val="Quote"/>
+    <w:basedOn w:val="Normal"/>
+    <w:next w:val="Normal"/>
+    <w:link w:val="QuoteChar"/>
+    <w:uiPriority w:val="29"/>
+    <w:qFormat/>
+    <w:rsid w:val="00F0788D"/>
+    <w:rPr>
+      <w:i/>
+      <w:iCs/>
+      <w:color w:val="000000" w:themeColor="text1"/>
+    </w:rPr>
+  </w:style>
+  <w:style w:type="character" w:customStyle="1" w:styleId="QuoteChar">
+    <w:name w:val="Quote Char"/>
+    <w:basedOn w:val="DefaultParagraphFont"/>
+    <w:link w:val="Quote"/>
+    <w:uiPriority w:val="29"/>
+    <w:rsid w:val="00F0788D"/>
+    <w:rPr>
+      <w:i/>
+      <w:iCs/>
+      <w:color w:val="000000" w:themeColor="text1"/>
+    </w:rPr>
+  </w:style>
 </w:styles>
 </file>
 
@@ -12480,6 +12776,53 @@
       <w:rFonts w:ascii="Courier New" w:eastAsia="Times New Roman" w:hAnsi="Courier New" w:cs="Courier New"/>
       <w:sz w:val="20"/>
       <w:szCs w:val="20"/>
+    </w:rPr>
+  </w:style>
+  <w:style w:type="character" w:styleId="Hyperlink">
+    <w:name w:val="Hyperlink"/>
+    <w:basedOn w:val="DefaultParagraphFont"/>
+    <w:uiPriority w:val="99"/>
+    <w:semiHidden/>
+    <w:unhideWhenUsed/>
+    <w:rsid w:val="00F0788D"/>
+    <w:rPr>
+      <w:color w:val="0000FF"/>
+      <w:u w:val="single"/>
+    </w:rPr>
+  </w:style>
+  <w:style w:type="paragraph" w:styleId="NoSpacing">
+    <w:name w:val="No Spacing"/>
+    <w:uiPriority w:val="1"/>
+    <w:qFormat/>
+    <w:rsid w:val="00F0788D"/>
+    <w:pPr>
+      <w:spacing w:after="0" w:line="240" w:lineRule="auto"/>
+    </w:pPr>
+  </w:style>
+  <w:style w:type="paragraph" w:styleId="Quote">
+    <w:name w:val="Quote"/>
+    <w:basedOn w:val="Normal"/>
+    <w:next w:val="Normal"/>
+    <w:link w:val="QuoteChar"/>
+    <w:uiPriority w:val="29"/>
+    <w:qFormat/>
+    <w:rsid w:val="00F0788D"/>
+    <w:rPr>
+      <w:i/>
+      <w:iCs/>
+      <w:color w:val="000000" w:themeColor="text1"/>
+    </w:rPr>
+  </w:style>
+  <w:style w:type="character" w:customStyle="1" w:styleId="QuoteChar">
+    <w:name w:val="Quote Char"/>
+    <w:basedOn w:val="DefaultParagraphFont"/>
+    <w:link w:val="Quote"/>
+    <w:uiPriority w:val="29"/>
+    <w:rsid w:val="00F0788D"/>
+    <w:rPr>
+      <w:i/>
+      <w:iCs/>
+      <w:color w:val="000000" w:themeColor="text1"/>
     </w:rPr>
   </w:style>
 </w:styles>

</xml_diff>

<commit_message>
Notes on Dayhoff et al 1978
</commit_message>
<xml_diff>
--- a/seq id matrix mapping/seq id matrix mapping log.docx
+++ b/seq id matrix mapping/seq id matrix mapping log.docx
@@ -12025,13 +12025,7 @@
         <w:rPr>
           <w:i/>
         </w:rPr>
-        <w:t>"</w:t>
-      </w:r>
-      <w:r>
-        <w:rPr>
-          <w:i/>
-        </w:rPr>
-        <w:t>The two sequences</w:t>
+        <w:t>"The two sequences</w:t>
       </w:r>
     </w:p>
     <w:p>
@@ -12130,31 +12124,25 @@
         <w:rPr>
           <w:i/>
         </w:rPr>
-        <w:t>two derived sequences Si and Sj .</w:t>
+        <w:t>two derived sequences Si and Sj ."</w:t>
+      </w:r>
+    </w:p>
+    <w:p>
+      <w:pPr>
+        <w:pStyle w:val="NoSpacing"/>
+      </w:pPr>
+    </w:p>
+    <w:p>
+      <w:pPr>
+        <w:pStyle w:val="NoSpacing"/>
+      </w:pPr>
+      <w:r>
+        <w:t xml:space="preserve">In a 1994 paper in </w:t>
       </w:r>
       <w:r>
         <w:rPr>
           <w:i/>
         </w:rPr>
-        <w:t>"</w:t>
-      </w:r>
-    </w:p>
-    <w:p>
-      <w:pPr>
-        <w:pStyle w:val="NoSpacing"/>
-      </w:pPr>
-    </w:p>
-    <w:p>
-      <w:pPr>
-        <w:pStyle w:val="NoSpacing"/>
-      </w:pPr>
-      <w:r>
-        <w:t xml:space="preserve">In a 1994 paper in </w:t>
-      </w:r>
-      <w:r>
-        <w:rPr>
-          <w:i/>
-        </w:rPr>
         <w:t>Nucleic Acids Research</w:t>
       </w:r>
       <w:r>
@@ -12169,6 +12157,8 @@
       <w:r>
         <w:t>I can check to see whether I understand this correctly by looking at the expected changes of the PAM matrices they assigned ot each range.</w:t>
       </w:r>
+    </w:p>
+    <w:p>
       <w:bookmarkStart w:id="0" w:name="_GoBack"/>
       <w:bookmarkEnd w:id="0"/>
     </w:p>
@@ -12368,7 +12358,6 @@
   <w:style w:type="character" w:default="1" w:styleId="DefaultParagraphFont">
     <w:name w:val="Default Paragraph Font"/>
     <w:uiPriority w:val="1"/>
-    <w:semiHidden/>
     <w:unhideWhenUsed/>
   </w:style>
   <w:style w:type="table" w:default="1" w:styleId="TableNormal">
@@ -12500,6 +12489,18 @@
       <w:i/>
       <w:iCs/>
       <w:color w:val="000000" w:themeColor="text1"/>
+    </w:rPr>
+  </w:style>
+  <w:style w:type="character" w:styleId="FollowedHyperlink">
+    <w:name w:val="FollowedHyperlink"/>
+    <w:basedOn w:val="DefaultParagraphFont"/>
+    <w:uiPriority w:val="99"/>
+    <w:semiHidden/>
+    <w:unhideWhenUsed/>
+    <w:rsid w:val="00CF7151"/>
+    <w:rPr>
+      <w:color w:val="800080" w:themeColor="followedHyperlink"/>
+      <w:u w:val="single"/>
     </w:rPr>
   </w:style>
 </w:styles>
@@ -12691,7 +12692,6 @@
   <w:style w:type="character" w:default="1" w:styleId="DefaultParagraphFont">
     <w:name w:val="Default Paragraph Font"/>
     <w:uiPriority w:val="1"/>
-    <w:semiHidden/>
     <w:unhideWhenUsed/>
   </w:style>
   <w:style w:type="table" w:default="1" w:styleId="TableNormal">
@@ -12823,6 +12823,18 @@
       <w:i/>
       <w:iCs/>
       <w:color w:val="000000" w:themeColor="text1"/>
+    </w:rPr>
+  </w:style>
+  <w:style w:type="character" w:styleId="FollowedHyperlink">
+    <w:name w:val="FollowedHyperlink"/>
+    <w:basedOn w:val="DefaultParagraphFont"/>
+    <w:uiPriority w:val="99"/>
+    <w:semiHidden/>
+    <w:unhideWhenUsed/>
+    <w:rsid w:val="00CF7151"/>
+    <w:rPr>
+      <w:color w:val="800080" w:themeColor="followedHyperlink"/>
+      <w:u w:val="single"/>
     </w:rPr>
   </w:style>
 </w:styles>

</xml_diff>